<commit_message>
Updated word document to q3
</commit_message>
<xml_diff>
--- a/Assignments/Assignment 4/Assignment4_KonradDittrich_SimonSpång.docx
+++ b/Assignments/Assignment 4/Assignment4_KonradDittrich_SimonSpång.docx
@@ -60,10 +60,313 @@
     </w:p>
     <w:p>
       <w:pPr>
-        <w:rPr>
-          <w:lang w:val="en-US"/>
-        </w:rPr>
-      </w:pPr>
+        <w:keepNext/>
+        <w:jc w:val="center"/>
+      </w:pPr>
+      <w:r>
+        <w:rPr>
+          <w:noProof/>
+          <w:lang w:val="en-US"/>
+        </w:rPr>
+        <w:drawing>
+          <wp:inline distT="0" distB="0" distL="0" distR="0" wp14:anchorId="28FAF4E4" wp14:editId="7D45BC33">
+            <wp:extent cx="4286250" cy="2076034"/>
+            <wp:effectExtent l="0" t="0" r="0" b="635"/>
+            <wp:docPr id="608668373" name="Bildobjekt 1" descr="En bild som visar skärmbild, text, skärm, Rektangel&#10;&#10;Automatiskt genererad beskrivning"/>
+            <wp:cNvGraphicFramePr>
+              <a:graphicFrameLocks xmlns:a="http://schemas.openxmlformats.org/drawingml/2006/main" noChangeAspect="1"/>
+            </wp:cNvGraphicFramePr>
+            <a:graphic xmlns:a="http://schemas.openxmlformats.org/drawingml/2006/main">
+              <a:graphicData uri="http://schemas.openxmlformats.org/drawingml/2006/picture">
+                <pic:pic xmlns:pic="http://schemas.openxmlformats.org/drawingml/2006/picture">
+                  <pic:nvPicPr>
+                    <pic:cNvPr id="608668373" name="Bildobjekt 1" descr="En bild som visar skärmbild, text, skärm, Rektangel&#10;&#10;Automatiskt genererad beskrivning"/>
+                    <pic:cNvPicPr/>
+                  </pic:nvPicPr>
+                  <pic:blipFill>
+                    <a:blip r:embed="rId5" cstate="print">
+                      <a:extLst>
+                        <a:ext uri="{28A0092B-C50C-407E-A947-70E740481C1C}">
+                          <a14:useLocalDpi xmlns:a14="http://schemas.microsoft.com/office/drawing/2010/main" val="0"/>
+                        </a:ext>
+                      </a:extLst>
+                    </a:blip>
+                    <a:stretch>
+                      <a:fillRect/>
+                    </a:stretch>
+                  </pic:blipFill>
+                  <pic:spPr>
+                    <a:xfrm>
+                      <a:off x="0" y="0"/>
+                      <a:ext cx="4318001" cy="2091413"/>
+                    </a:xfrm>
+                    <a:prstGeom prst="rect">
+                      <a:avLst/>
+                    </a:prstGeom>
+                  </pic:spPr>
+                </pic:pic>
+              </a:graphicData>
+            </a:graphic>
+          </wp:inline>
+        </w:drawing>
+      </w:r>
+    </w:p>
+    <w:p>
+      <w:pPr>
+        <w:pStyle w:val="Beskrivning"/>
+        <w:jc w:val="center"/>
+      </w:pPr>
+      <w:proofErr w:type="spellStart"/>
+      <w:r>
+        <w:t>Figure</w:t>
+      </w:r>
+      <w:proofErr w:type="spellEnd"/>
+      <w:r>
+        <w:t xml:space="preserve"> </w:t>
+      </w:r>
+      <w:fldSimple w:instr=" SEQ Figure \* ARABIC ">
+        <w:r>
+          <w:rPr>
+            <w:noProof/>
+          </w:rPr>
+          <w:t>1</w:t>
+        </w:r>
+      </w:fldSimple>
+      <w:r>
+        <w:t xml:space="preserve"> - N = 5 steps</w:t>
+      </w:r>
+    </w:p>
+    <w:p>
+      <w:pPr>
+        <w:keepNext/>
+        <w:jc w:val="center"/>
+      </w:pPr>
+      <w:r>
+        <w:rPr>
+          <w:noProof/>
+          <w:lang w:val="en-US"/>
+        </w:rPr>
+        <w:drawing>
+          <wp:inline distT="0" distB="0" distL="0" distR="0" wp14:anchorId="7FCE0CDA" wp14:editId="5E374E8C">
+            <wp:extent cx="4394200" cy="2128319"/>
+            <wp:effectExtent l="0" t="0" r="6350" b="5715"/>
+            <wp:docPr id="1247233738" name="Bildobjekt 2" descr="En bild som visar skärmbild, text, skärm, lila&#10;&#10;Automatiskt genererad beskrivning"/>
+            <wp:cNvGraphicFramePr>
+              <a:graphicFrameLocks xmlns:a="http://schemas.openxmlformats.org/drawingml/2006/main" noChangeAspect="1"/>
+            </wp:cNvGraphicFramePr>
+            <a:graphic xmlns:a="http://schemas.openxmlformats.org/drawingml/2006/main">
+              <a:graphicData uri="http://schemas.openxmlformats.org/drawingml/2006/picture">
+                <pic:pic xmlns:pic="http://schemas.openxmlformats.org/drawingml/2006/picture">
+                  <pic:nvPicPr>
+                    <pic:cNvPr id="1247233738" name="Bildobjekt 2" descr="En bild som visar skärmbild, text, skärm, lila&#10;&#10;Automatiskt genererad beskrivning"/>
+                    <pic:cNvPicPr/>
+                  </pic:nvPicPr>
+                  <pic:blipFill>
+                    <a:blip r:embed="rId6" cstate="print">
+                      <a:extLst>
+                        <a:ext uri="{28A0092B-C50C-407E-A947-70E740481C1C}">
+                          <a14:useLocalDpi xmlns:a14="http://schemas.microsoft.com/office/drawing/2010/main" val="0"/>
+                        </a:ext>
+                      </a:extLst>
+                    </a:blip>
+                    <a:stretch>
+                      <a:fillRect/>
+                    </a:stretch>
+                  </pic:blipFill>
+                  <pic:spPr>
+                    <a:xfrm>
+                      <a:off x="0" y="0"/>
+                      <a:ext cx="4425066" cy="2143269"/>
+                    </a:xfrm>
+                    <a:prstGeom prst="rect">
+                      <a:avLst/>
+                    </a:prstGeom>
+                  </pic:spPr>
+                </pic:pic>
+              </a:graphicData>
+            </a:graphic>
+          </wp:inline>
+        </w:drawing>
+      </w:r>
+    </w:p>
+    <w:p>
+      <w:pPr>
+        <w:pStyle w:val="Beskrivning"/>
+        <w:jc w:val="center"/>
+      </w:pPr>
+      <w:proofErr w:type="spellStart"/>
+      <w:r>
+        <w:t>Figure</w:t>
+      </w:r>
+      <w:proofErr w:type="spellEnd"/>
+      <w:r>
+        <w:t xml:space="preserve"> </w:t>
+      </w:r>
+      <w:fldSimple w:instr=" SEQ Figure \* ARABIC ">
+        <w:r>
+          <w:rPr>
+            <w:noProof/>
+          </w:rPr>
+          <w:t>2</w:t>
+        </w:r>
+      </w:fldSimple>
+      <w:r>
+        <w:t xml:space="preserve"> - N = 10 steps</w:t>
+      </w:r>
+    </w:p>
+    <w:p>
+      <w:pPr>
+        <w:keepNext/>
+        <w:jc w:val="center"/>
+      </w:pPr>
+      <w:r>
+        <w:rPr>
+          <w:noProof/>
+          <w:lang w:val="en-US"/>
+        </w:rPr>
+        <w:drawing>
+          <wp:inline distT="0" distB="0" distL="0" distR="0" wp14:anchorId="25EEAA74" wp14:editId="5403E7E9">
+            <wp:extent cx="4438650" cy="2149849"/>
+            <wp:effectExtent l="0" t="0" r="0" b="3175"/>
+            <wp:docPr id="85939571" name="Bildobjekt 3" descr="En bild som visar skärmbild, text, Färggrann, skärm&#10;&#10;Automatiskt genererad beskrivning"/>
+            <wp:cNvGraphicFramePr>
+              <a:graphicFrameLocks xmlns:a="http://schemas.openxmlformats.org/drawingml/2006/main" noChangeAspect="1"/>
+            </wp:cNvGraphicFramePr>
+            <a:graphic xmlns:a="http://schemas.openxmlformats.org/drawingml/2006/main">
+              <a:graphicData uri="http://schemas.openxmlformats.org/drawingml/2006/picture">
+                <pic:pic xmlns:pic="http://schemas.openxmlformats.org/drawingml/2006/picture">
+                  <pic:nvPicPr>
+                    <pic:cNvPr id="85939571" name="Bildobjekt 3" descr="En bild som visar skärmbild, text, Färggrann, skärm&#10;&#10;Automatiskt genererad beskrivning"/>
+                    <pic:cNvPicPr/>
+                  </pic:nvPicPr>
+                  <pic:blipFill>
+                    <a:blip r:embed="rId7" cstate="print">
+                      <a:extLst>
+                        <a:ext uri="{28A0092B-C50C-407E-A947-70E740481C1C}">
+                          <a14:useLocalDpi xmlns:a14="http://schemas.microsoft.com/office/drawing/2010/main" val="0"/>
+                        </a:ext>
+                      </a:extLst>
+                    </a:blip>
+                    <a:stretch>
+                      <a:fillRect/>
+                    </a:stretch>
+                  </pic:blipFill>
+                  <pic:spPr>
+                    <a:xfrm>
+                      <a:off x="0" y="0"/>
+                      <a:ext cx="4457747" cy="2159099"/>
+                    </a:xfrm>
+                    <a:prstGeom prst="rect">
+                      <a:avLst/>
+                    </a:prstGeom>
+                  </pic:spPr>
+                </pic:pic>
+              </a:graphicData>
+            </a:graphic>
+          </wp:inline>
+        </w:drawing>
+      </w:r>
+    </w:p>
+    <w:p>
+      <w:pPr>
+        <w:pStyle w:val="Beskrivning"/>
+        <w:jc w:val="center"/>
+        <w:rPr>
+          <w:lang w:val="en-US"/>
+        </w:rPr>
+      </w:pPr>
+      <w:r>
+        <w:rPr>
+          <w:lang w:val="en-US"/>
+        </w:rPr>
+        <w:t xml:space="preserve">Figure </w:t>
+      </w:r>
+      <w:r>
+        <w:fldChar w:fldCharType="begin"/>
+      </w:r>
+      <w:r>
+        <w:rPr>
+          <w:lang w:val="en-US"/>
+        </w:rPr>
+        <w:instrText xml:space="preserve"> SEQ Figure \* ARABIC </w:instrText>
+      </w:r>
+      <w:r>
+        <w:fldChar w:fldCharType="separate"/>
+      </w:r>
+      <w:r>
+        <w:rPr>
+          <w:noProof/>
+          <w:lang w:val="en-US"/>
+        </w:rPr>
+        <w:t>3</w:t>
+      </w:r>
+      <w:r>
+        <w:fldChar w:fldCharType="end"/>
+      </w:r>
+      <w:r>
+        <w:rPr>
+          <w:lang w:val="en-US"/>
+        </w:rPr>
+        <w:t xml:space="preserve"> - N = 20 steps</w:t>
+      </w:r>
+    </w:p>
+    <w:p>
+      <w:pPr>
+        <w:rPr>
+          <w:lang w:val="en-US"/>
+        </w:rPr>
+      </w:pPr>
+      <w:r>
+        <w:rPr>
+          <w:lang w:val="en-US"/>
+        </w:rPr>
+        <w:lastRenderedPageBreak/>
+        <w:t>As seen in figure 1-3, the distance from the origin</w:t>
+      </w:r>
+      <w:r>
+        <w:rPr>
+          <w:lang w:val="en-US"/>
+        </w:rPr>
+        <w:t xml:space="preserve"> in x-direction</w:t>
+      </w:r>
+      <w:r>
+        <w:rPr>
+          <w:lang w:val="en-US"/>
+        </w:rPr>
+        <w:t xml:space="preserve"> increases with the increasing control horizon</w:t>
+      </w:r>
+      <w:r>
+        <w:rPr>
+          <w:lang w:val="en-US"/>
+        </w:rPr>
+        <w:t>.</w:t>
+      </w:r>
+      <w:r>
+        <w:rPr>
+          <w:lang w:val="en-US"/>
+        </w:rPr>
+        <w:t xml:space="preserve"> The y-direction is constrained between -0.1 and 0.1. </w:t>
+      </w:r>
+      <w:r>
+        <w:rPr>
+          <w:lang w:val="en-US"/>
+        </w:rPr>
+        <w:t xml:space="preserve"> In general, an increase of horizon steps </w:t>
+      </w:r>
+      <w:r>
+        <w:rPr>
+          <w:i/>
+          <w:iCs/>
+          <w:lang w:val="en-US"/>
+        </w:rPr>
+        <w:t>N</w:t>
+      </w:r>
+      <w:r>
+        <w:rPr>
+          <w:lang w:val="en-US"/>
+        </w:rPr>
+        <w:t xml:space="preserve"> increases the initial set of feasible solutions.</w:t>
+      </w:r>
     </w:p>
     <w:p>
       <w:pPr>
@@ -82,10 +385,154 @@
     </w:p>
     <w:p>
       <w:pPr>
-        <w:rPr>
-          <w:lang w:val="en-US"/>
-        </w:rPr>
-      </w:pPr>
+        <w:keepNext/>
+      </w:pPr>
+      <w:r>
+        <w:rPr>
+          <w:noProof/>
+          <w:lang w:val="en-US"/>
+        </w:rPr>
+        <w:drawing>
+          <wp:inline distT="0" distB="0" distL="0" distR="0" wp14:anchorId="3123439D" wp14:editId="61E8F1C7">
+            <wp:extent cx="5760720" cy="2790190"/>
+            <wp:effectExtent l="0" t="0" r="0" b="0"/>
+            <wp:docPr id="1655977961" name="Bildobjekt 4" descr="En bild som visar text, skärmbild, skärm, Rektangel&#10;&#10;Automatiskt genererad beskrivning"/>
+            <wp:cNvGraphicFramePr>
+              <a:graphicFrameLocks xmlns:a="http://schemas.openxmlformats.org/drawingml/2006/main" noChangeAspect="1"/>
+            </wp:cNvGraphicFramePr>
+            <a:graphic xmlns:a="http://schemas.openxmlformats.org/drawingml/2006/main">
+              <a:graphicData uri="http://schemas.openxmlformats.org/drawingml/2006/picture">
+                <pic:pic xmlns:pic="http://schemas.openxmlformats.org/drawingml/2006/picture">
+                  <pic:nvPicPr>
+                    <pic:cNvPr id="1655977961" name="Bildobjekt 4" descr="En bild som visar text, skärmbild, skärm, Rektangel&#10;&#10;Automatiskt genererad beskrivning"/>
+                    <pic:cNvPicPr/>
+                  </pic:nvPicPr>
+                  <pic:blipFill>
+                    <a:blip r:embed="rId8">
+                      <a:extLst>
+                        <a:ext uri="{28A0092B-C50C-407E-A947-70E740481C1C}">
+                          <a14:useLocalDpi xmlns:a14="http://schemas.microsoft.com/office/drawing/2010/main" val="0"/>
+                        </a:ext>
+                      </a:extLst>
+                    </a:blip>
+                    <a:stretch>
+                      <a:fillRect/>
+                    </a:stretch>
+                  </pic:blipFill>
+                  <pic:spPr>
+                    <a:xfrm>
+                      <a:off x="0" y="0"/>
+                      <a:ext cx="5760720" cy="2790190"/>
+                    </a:xfrm>
+                    <a:prstGeom prst="rect">
+                      <a:avLst/>
+                    </a:prstGeom>
+                  </pic:spPr>
+                </pic:pic>
+              </a:graphicData>
+            </a:graphic>
+          </wp:inline>
+        </w:drawing>
+      </w:r>
+    </w:p>
+    <w:p>
+      <w:pPr>
+        <w:pStyle w:val="Beskrivning"/>
+        <w:jc w:val="center"/>
+        <w:rPr>
+          <w:lang w:val="en-US"/>
+        </w:rPr>
+      </w:pPr>
+      <w:r>
+        <w:rPr>
+          <w:lang w:val="en-US"/>
+        </w:rPr>
+        <w:t xml:space="preserve">Figure </w:t>
+      </w:r>
+      <w:r>
+        <w:fldChar w:fldCharType="begin"/>
+      </w:r>
+      <w:r>
+        <w:rPr>
+          <w:lang w:val="en-US"/>
+        </w:rPr>
+        <w:instrText xml:space="preserve"> SEQ Figure \* ARABIC </w:instrText>
+      </w:r>
+      <w:r>
+        <w:fldChar w:fldCharType="separate"/>
+      </w:r>
+      <w:r>
+        <w:rPr>
+          <w:noProof/>
+          <w:lang w:val="en-US"/>
+        </w:rPr>
+        <w:t>4</w:t>
+      </w:r>
+      <w:r>
+        <w:fldChar w:fldCharType="end"/>
+      </w:r>
+      <w:r>
+        <w:rPr>
+          <w:lang w:val="en-US"/>
+        </w:rPr>
+        <w:t xml:space="preserve"> - Varying of </w:t>
+      </w:r>
+      <w:r>
+        <w:rPr>
+          <w:lang w:val="en-US"/>
+        </w:rPr>
+        <w:t xml:space="preserve">control </w:t>
+      </w:r>
+      <w:r>
+        <w:rPr>
+          <w:lang w:val="en-US"/>
+        </w:rPr>
+        <w:t>constraints</w:t>
+      </w:r>
+    </w:p>
+    <w:p>
+      <w:pPr>
+        <w:rPr>
+          <w:lang w:val="en-US"/>
+        </w:rPr>
+      </w:pPr>
+      <w:r>
+        <w:rPr>
+          <w:lang w:val="en-US"/>
+        </w:rPr>
+        <w:t>With an increased boundary of the controller the set of feasible solutions increases. Once again, only in x-direction.</w:t>
+      </w:r>
+      <w:r>
+        <w:rPr>
+          <w:lang w:val="en-US"/>
+        </w:rPr>
+        <w:t xml:space="preserve"> When increasing the boundaries of </w:t>
+      </w:r>
+      <w:r>
+        <w:rPr>
+          <w:lang w:val="en-US"/>
+        </w:rPr>
+        <w:t>u,</w:t>
+      </w:r>
+      <w:r>
+        <w:rPr>
+          <w:lang w:val="en-US"/>
+        </w:rPr>
+        <w:t xml:space="preserve"> the invariance set increases proportionally in x-direction until the limit of </w:t>
+      </w:r>
+      <w:r>
+        <w:rPr>
+          <w:rFonts w:cstheme="minorHAnsi"/>
+          <w:lang w:val="en-US"/>
+        </w:rPr>
+        <w:t>±</w:t>
+      </w:r>
+      <w:r>
+        <w:rPr>
+          <w:lang w:val="en-US"/>
+        </w:rPr>
+        <w:t>1.2 is reached.</w:t>
+      </w:r>
     </w:p>
     <w:p>
       <w:pPr>
@@ -110,6 +557,517 @@
     </w:p>
     <w:p>
       <w:pPr>
+        <w:pStyle w:val="Liststycke"/>
+        <w:numPr>
+          <w:ilvl w:val="0"/>
+          <w:numId w:val="1"/>
+        </w:numPr>
+        <w:rPr>
+          <w:lang w:val="en-US"/>
+        </w:rPr>
+      </w:pPr>
+    </w:p>
+    <w:p>
+      <w:pPr>
+        <w:keepNext/>
+        <w:jc w:val="center"/>
+      </w:pPr>
+      <w:r>
+        <w:rPr>
+          <w:noProof/>
+          <w:lang w:val="en-US"/>
+        </w:rPr>
+        <w:drawing>
+          <wp:inline distT="0" distB="0" distL="0" distR="0" wp14:anchorId="0DB36EB0" wp14:editId="143D3665">
+            <wp:extent cx="4197566" cy="1809843"/>
+            <wp:effectExtent l="0" t="0" r="0" b="0"/>
+            <wp:docPr id="2080981971" name="Bildobjekt 5"/>
+            <wp:cNvGraphicFramePr>
+              <a:graphicFrameLocks xmlns:a="http://schemas.openxmlformats.org/drawingml/2006/main" noChangeAspect="1"/>
+            </wp:cNvGraphicFramePr>
+            <a:graphic xmlns:a="http://schemas.openxmlformats.org/drawingml/2006/main">
+              <a:graphicData uri="http://schemas.openxmlformats.org/drawingml/2006/picture">
+                <pic:pic xmlns:pic="http://schemas.openxmlformats.org/drawingml/2006/picture">
+                  <pic:nvPicPr>
+                    <pic:cNvPr id="2080981971" name="Bildobjekt 2080981971"/>
+                    <pic:cNvPicPr/>
+                  </pic:nvPicPr>
+                  <pic:blipFill>
+                    <a:blip r:embed="rId9">
+                      <a:extLst>
+                        <a:ext uri="{28A0092B-C50C-407E-A947-70E740481C1C}">
+                          <a14:useLocalDpi xmlns:a14="http://schemas.microsoft.com/office/drawing/2010/main" val="0"/>
+                        </a:ext>
+                      </a:extLst>
+                    </a:blip>
+                    <a:stretch>
+                      <a:fillRect/>
+                    </a:stretch>
+                  </pic:blipFill>
+                  <pic:spPr>
+                    <a:xfrm>
+                      <a:off x="0" y="0"/>
+                      <a:ext cx="4197566" cy="1809843"/>
+                    </a:xfrm>
+                    <a:prstGeom prst="rect">
+                      <a:avLst/>
+                    </a:prstGeom>
+                  </pic:spPr>
+                </pic:pic>
+              </a:graphicData>
+            </a:graphic>
+          </wp:inline>
+        </w:drawing>
+      </w:r>
+    </w:p>
+    <w:p>
+      <w:pPr>
+        <w:pStyle w:val="Beskrivning"/>
+        <w:jc w:val="center"/>
+        <w:rPr>
+          <w:lang w:val="en-US"/>
+        </w:rPr>
+      </w:pPr>
+      <w:r>
+        <w:rPr>
+          <w:lang w:val="en-US"/>
+        </w:rPr>
+        <w:t xml:space="preserve">Figure </w:t>
+      </w:r>
+      <w:r>
+        <w:fldChar w:fldCharType="begin"/>
+      </w:r>
+      <w:r>
+        <w:rPr>
+          <w:lang w:val="en-US"/>
+        </w:rPr>
+        <w:instrText xml:space="preserve"> SEQ Figure \* ARABIC </w:instrText>
+      </w:r>
+      <w:r>
+        <w:fldChar w:fldCharType="separate"/>
+      </w:r>
+      <w:r>
+        <w:rPr>
+          <w:noProof/>
+          <w:lang w:val="en-US"/>
+        </w:rPr>
+        <w:t>5</w:t>
+      </w:r>
+      <w:r>
+        <w:fldChar w:fldCharType="end"/>
+      </w:r>
+      <w:r>
+        <w:rPr>
+          <w:lang w:val="en-US"/>
+        </w:rPr>
+        <w:t xml:space="preserve"> - State constraints</w:t>
+      </w:r>
+    </w:p>
+    <w:p>
+      <w:pPr>
+        <w:rPr>
+          <w:lang w:val="en-US"/>
+        </w:rPr>
+      </w:pPr>
+      <w:r>
+        <w:rPr>
+          <w:lang w:val="en-US"/>
+        </w:rPr>
+        <w:t>The s</w:t>
+      </w:r>
+      <w:r>
+        <w:rPr>
+          <w:lang w:val="en-US"/>
+        </w:rPr>
+        <w:t xml:space="preserve">tate constraints are set by appending upper and lower bound as inequality constraints separately for every timestep t. Regarding the upper bound, </w:t>
+      </w:r>
+      <w:proofErr w:type="spellStart"/>
+      <w:r>
+        <w:rPr>
+          <w:lang w:val="en-US"/>
+        </w:rPr>
+        <w:t>xub</w:t>
+      </w:r>
+      <w:proofErr w:type="spellEnd"/>
+      <w:r>
+        <w:rPr>
+          <w:lang w:val="en-US"/>
+        </w:rPr>
+        <w:t>, it is set as:</w:t>
+      </w:r>
+    </w:p>
+    <w:p>
+      <w:pPr>
+        <w:jc w:val="center"/>
+        <w:rPr>
+          <w:rFonts w:eastAsiaTheme="minorEastAsia"/>
+          <w:lang w:val="en-US"/>
+        </w:rPr>
+      </w:pPr>
+      <m:oMath>
+        <m:r>
+          <w:rPr>
+            <w:rFonts w:ascii="Cambria Math" w:hAnsi="Cambria Math"/>
+            <w:lang w:val="en-US"/>
+          </w:rPr>
+          <m:t>-∞≤</m:t>
+        </m:r>
+        <m:sSub>
+          <m:sSubPr>
+            <m:ctrlPr>
+              <w:rPr>
+                <w:rFonts w:ascii="Cambria Math" w:hAnsi="Cambria Math"/>
+                <w:i/>
+                <w:lang w:val="en-US"/>
+              </w:rPr>
+            </m:ctrlPr>
+          </m:sSubPr>
+          <m:e>
+            <m:r>
+              <w:rPr>
+                <w:rFonts w:ascii="Cambria Math" w:hAnsi="Cambria Math"/>
+                <w:lang w:val="en-US"/>
+              </w:rPr>
+              <m:t>x</m:t>
+            </m:r>
+          </m:e>
+          <m:sub>
+            <m:r>
+              <w:rPr>
+                <w:rFonts w:ascii="Cambria Math" w:hAnsi="Cambria Math"/>
+                <w:lang w:val="en-US"/>
+              </w:rPr>
+              <m:t>t</m:t>
+            </m:r>
+          </m:sub>
+        </m:sSub>
+        <m:r>
+          <w:rPr>
+            <w:rFonts w:ascii="Cambria Math" w:hAnsi="Cambria Math"/>
+            <w:lang w:val="en-US"/>
+          </w:rPr>
+          <m:t>≤</m:t>
+        </m:r>
+        <m:sSub>
+          <m:sSubPr>
+            <m:ctrlPr>
+              <w:rPr>
+                <w:rFonts w:ascii="Cambria Math" w:hAnsi="Cambria Math"/>
+                <w:i/>
+                <w:lang w:val="en-US"/>
+              </w:rPr>
+            </m:ctrlPr>
+          </m:sSubPr>
+          <m:e>
+            <m:r>
+              <w:rPr>
+                <w:rFonts w:ascii="Cambria Math" w:hAnsi="Cambria Math"/>
+                <w:lang w:val="en-US"/>
+              </w:rPr>
+              <m:t>x</m:t>
+            </m:r>
+          </m:e>
+          <m:sub>
+            <m:r>
+              <w:rPr>
+                <w:rFonts w:ascii="Cambria Math" w:hAnsi="Cambria Math"/>
+                <w:lang w:val="en-US"/>
+              </w:rPr>
+              <m:t>ub</m:t>
+            </m:r>
+          </m:sub>
+        </m:sSub>
+      </m:oMath>
+      <w:r>
+        <w:rPr>
+          <w:rFonts w:eastAsiaTheme="minorEastAsia"/>
+          <w:lang w:val="en-US"/>
+        </w:rPr>
+        <w:t xml:space="preserve"> </w:t>
+      </w:r>
+    </w:p>
+    <w:p>
+      <w:pPr>
+        <w:rPr>
+          <w:rFonts w:eastAsiaTheme="minorEastAsia"/>
+          <w:lang w:val="en-US"/>
+        </w:rPr>
+      </w:pPr>
+      <w:r>
+        <w:rPr>
+          <w:rFonts w:eastAsiaTheme="minorEastAsia"/>
+          <w:lang w:val="en-US"/>
+        </w:rPr>
+        <w:t>And the lower bound is set as:</w:t>
+      </w:r>
+    </w:p>
+    <w:p>
+      <w:pPr>
+        <w:rPr>
+          <w:rFonts w:eastAsiaTheme="minorEastAsia"/>
+          <w:lang w:val="en-US"/>
+        </w:rPr>
+      </w:pPr>
+      <m:oMathPara>
+        <m:oMath>
+          <m:sSub>
+            <m:sSubPr>
+              <m:ctrlPr>
+                <w:rPr>
+                  <w:rFonts w:ascii="Cambria Math" w:hAnsi="Cambria Math"/>
+                  <w:i/>
+                  <w:lang w:val="en-US"/>
+                </w:rPr>
+              </m:ctrlPr>
+            </m:sSubPr>
+            <m:e>
+              <m:r>
+                <w:rPr>
+                  <w:rFonts w:ascii="Cambria Math" w:hAnsi="Cambria Math"/>
+                  <w:lang w:val="en-US"/>
+                </w:rPr>
+                <m:t>x</m:t>
+              </m:r>
+            </m:e>
+            <m:sub>
+              <m:r>
+                <w:rPr>
+                  <w:rFonts w:ascii="Cambria Math" w:hAnsi="Cambria Math"/>
+                  <w:lang w:val="en-US"/>
+                </w:rPr>
+                <m:t>lb</m:t>
+              </m:r>
+            </m:sub>
+          </m:sSub>
+          <m:r>
+            <w:rPr>
+              <w:rFonts w:ascii="Cambria Math" w:hAnsi="Cambria Math"/>
+              <w:lang w:val="en-US"/>
+            </w:rPr>
+            <m:t>≤</m:t>
+          </m:r>
+          <m:sSub>
+            <m:sSubPr>
+              <m:ctrlPr>
+                <w:rPr>
+                  <w:rFonts w:ascii="Cambria Math" w:hAnsi="Cambria Math"/>
+                  <w:i/>
+                  <w:lang w:val="en-US"/>
+                </w:rPr>
+              </m:ctrlPr>
+            </m:sSubPr>
+            <m:e>
+              <m:r>
+                <w:rPr>
+                  <w:rFonts w:ascii="Cambria Math" w:hAnsi="Cambria Math"/>
+                  <w:lang w:val="en-US"/>
+                </w:rPr>
+                <m:t>x</m:t>
+              </m:r>
+            </m:e>
+            <m:sub>
+              <m:r>
+                <w:rPr>
+                  <w:rFonts w:ascii="Cambria Math" w:hAnsi="Cambria Math"/>
+                  <w:lang w:val="en-US"/>
+                </w:rPr>
+                <m:t>t</m:t>
+              </m:r>
+            </m:sub>
+          </m:sSub>
+          <m:r>
+            <w:rPr>
+              <w:rFonts w:ascii="Cambria Math" w:hAnsi="Cambria Math"/>
+              <w:lang w:val="en-US"/>
+            </w:rPr>
+            <m:t>≤∞</m:t>
+          </m:r>
+        </m:oMath>
+      </m:oMathPara>
+    </w:p>
+    <w:p>
+      <w:pPr>
+        <w:pStyle w:val="Liststycke"/>
+        <w:numPr>
+          <w:ilvl w:val="0"/>
+          <w:numId w:val="1"/>
+        </w:numPr>
+        <w:rPr>
+          <w:lang w:val="en-US"/>
+        </w:rPr>
+      </w:pPr>
+      <w:r>
+        <w:rPr>
+          <w:lang w:val="en-US"/>
+        </w:rPr>
+        <w:lastRenderedPageBreak/>
+        <w:t>S</w:t>
+      </w:r>
+    </w:p>
+    <w:p>
+      <w:pPr>
+        <w:pStyle w:val="Liststycke"/>
+        <w:keepNext/>
+      </w:pPr>
+      <w:r>
+        <w:rPr>
+          <w:noProof/>
+          <w:lang w:val="en-US"/>
+        </w:rPr>
+        <w:drawing>
+          <wp:inline distT="0" distB="0" distL="0" distR="0" wp14:anchorId="6E871449" wp14:editId="21ECBA51">
+            <wp:extent cx="5277121" cy="1047804"/>
+            <wp:effectExtent l="0" t="0" r="0" b="0"/>
+            <wp:docPr id="1424915937" name="Bildobjekt 6" descr="En bild som visar text, skärmbild, Teckensnitt&#10;&#10;Automatiskt genererad beskrivning"/>
+            <wp:cNvGraphicFramePr>
+              <a:graphicFrameLocks xmlns:a="http://schemas.openxmlformats.org/drawingml/2006/main" noChangeAspect="1"/>
+            </wp:cNvGraphicFramePr>
+            <a:graphic xmlns:a="http://schemas.openxmlformats.org/drawingml/2006/main">
+              <a:graphicData uri="http://schemas.openxmlformats.org/drawingml/2006/picture">
+                <pic:pic xmlns:pic="http://schemas.openxmlformats.org/drawingml/2006/picture">
+                  <pic:nvPicPr>
+                    <pic:cNvPr id="1424915937" name="Bildobjekt 6" descr="En bild som visar text, skärmbild, Teckensnitt&#10;&#10;Automatiskt genererad beskrivning"/>
+                    <pic:cNvPicPr/>
+                  </pic:nvPicPr>
+                  <pic:blipFill>
+                    <a:blip r:embed="rId10">
+                      <a:extLst>
+                        <a:ext uri="{28A0092B-C50C-407E-A947-70E740481C1C}">
+                          <a14:useLocalDpi xmlns:a14="http://schemas.microsoft.com/office/drawing/2010/main" val="0"/>
+                        </a:ext>
+                      </a:extLst>
+                    </a:blip>
+                    <a:stretch>
+                      <a:fillRect/>
+                    </a:stretch>
+                  </pic:blipFill>
+                  <pic:spPr>
+                    <a:xfrm>
+                      <a:off x="0" y="0"/>
+                      <a:ext cx="5277121" cy="1047804"/>
+                    </a:xfrm>
+                    <a:prstGeom prst="rect">
+                      <a:avLst/>
+                    </a:prstGeom>
+                  </pic:spPr>
+                </pic:pic>
+              </a:graphicData>
+            </a:graphic>
+          </wp:inline>
+        </w:drawing>
+      </w:r>
+    </w:p>
+    <w:p>
+      <w:pPr>
+        <w:pStyle w:val="Beskrivning"/>
+        <w:jc w:val="center"/>
+        <w:rPr>
+          <w:lang w:val="en-US"/>
+        </w:rPr>
+      </w:pPr>
+      <w:r>
+        <w:rPr>
+          <w:lang w:val="en-US"/>
+        </w:rPr>
+        <w:t xml:space="preserve">Figure </w:t>
+      </w:r>
+      <w:r>
+        <w:fldChar w:fldCharType="begin"/>
+      </w:r>
+      <w:r>
+        <w:rPr>
+          <w:lang w:val="en-US"/>
+        </w:rPr>
+        <w:instrText xml:space="preserve"> SEQ Figure \* ARABIC </w:instrText>
+      </w:r>
+      <w:r>
+        <w:fldChar w:fldCharType="separate"/>
+      </w:r>
+      <w:r>
+        <w:rPr>
+          <w:noProof/>
+          <w:lang w:val="en-US"/>
+        </w:rPr>
+        <w:t>6</w:t>
+      </w:r>
+      <w:r>
+        <w:fldChar w:fldCharType="end"/>
+      </w:r>
+      <w:r>
+        <w:rPr>
+          <w:lang w:val="en-US"/>
+        </w:rPr>
+        <w:t xml:space="preserve"> - Object function</w:t>
+      </w:r>
+    </w:p>
+    <w:p>
+      <w:pPr>
+        <w:rPr>
+          <w:lang w:val="en-US"/>
+        </w:rPr>
+      </w:pPr>
+      <w:r>
+        <w:rPr>
+          <w:lang w:val="en-US"/>
+        </w:rPr>
+        <w:t>The</w:t>
+      </w:r>
+      <w:r>
+        <w:rPr>
+          <w:lang w:val="en-US"/>
+        </w:rPr>
+        <w:t xml:space="preserve"> object function is formulated by </w:t>
+      </w:r>
+      <w:r>
+        <w:rPr>
+          <w:lang w:val="en-US"/>
+        </w:rPr>
+        <w:t xml:space="preserve">summing the </w:t>
+      </w:r>
+      <w:r>
+        <w:rPr>
+          <w:lang w:val="en-US"/>
+        </w:rPr>
+        <w:t xml:space="preserve">running cost </w:t>
+      </w:r>
+      <w:r>
+        <w:rPr>
+          <w:lang w:val="en-US"/>
+        </w:rPr>
+        <w:t xml:space="preserve">over every timestep and adding the terminal cost once at the end. The entries of the cost function is the difference between </w:t>
+      </w:r>
+      <w:proofErr w:type="spellStart"/>
+      <w:r>
+        <w:rPr>
+          <w:lang w:val="en-US"/>
+        </w:rPr>
+        <w:t>x_t</w:t>
+      </w:r>
+      <w:proofErr w:type="spellEnd"/>
+      <w:r>
+        <w:rPr>
+          <w:lang w:val="en-US"/>
+        </w:rPr>
+        <w:t xml:space="preserve"> and x0_ref, the weighting matrices Q and R and the control signal </w:t>
+      </w:r>
+      <w:proofErr w:type="spellStart"/>
+      <w:r>
+        <w:rPr>
+          <w:lang w:val="en-US"/>
+        </w:rPr>
+        <w:t>u_t</w:t>
+      </w:r>
+      <w:proofErr w:type="spellEnd"/>
+      <w:r>
+        <w:rPr>
+          <w:lang w:val="en-US"/>
+        </w:rPr>
+        <w:t xml:space="preserve">. Regarding the terminal cost the difference between the last state and the reference state is penalized by matrix P. </w:t>
+      </w:r>
+    </w:p>
+    <w:p>
+      <w:pPr>
+        <w:pStyle w:val="Liststycke"/>
         <w:rPr>
           <w:lang w:val="en-US"/>
         </w:rPr>
@@ -223,6 +1181,100 @@
     </w:sectPr>
   </w:body>
 </w:document>
+</file>
+
+<file path=word/numbering.xml><?xml version="1.0" encoding="utf-8"?>
+<w:numbering xmlns:wpc="http://schemas.microsoft.com/office/word/2010/wordprocessingCanvas" xmlns:cx="http://schemas.microsoft.com/office/drawing/2014/chartex" xmlns:cx1="http://schemas.microsoft.com/office/drawing/2015/9/8/chartex" xmlns:cx2="http://schemas.microsoft.com/office/drawing/2015/10/21/chartex" xmlns:cx3="http://schemas.microsoft.com/office/drawing/2016/5/9/chartex" xmlns:cx4="http://schemas.microsoft.com/office/drawing/2016/5/10/chartex" xmlns:cx5="http://schemas.microsoft.com/office/drawing/2016/5/11/chartex" xmlns:cx6="http://schemas.microsoft.com/office/drawing/2016/5/12/chartex" xmlns:cx7="http://schemas.microsoft.com/office/drawing/2016/5/13/chartex" xmlns:cx8="http://schemas.microsoft.com/office/drawing/2016/5/14/chartex" xmlns:mc="http://schemas.openxmlformats.org/markup-compatibility/2006" xmlns:aink="http://schemas.microsoft.com/office/drawing/2016/ink" xmlns:am3d="http://schemas.microsoft.com/office/drawing/2017/model3d" xmlns:o="urn:schemas-microsoft-com:office:office" xmlns:oel="http://schemas.microsoft.com/office/2019/extlst" xmlns:r="http://schemas.openxmlformats.org/officeDocument/2006/relationships" xmlns:m="http://schemas.openxmlformats.org/officeDocument/2006/math" xmlns:v="urn:schemas-microsoft-com:vml" xmlns:wp14="http://schemas.microsoft.com/office/word/2010/wordprocessingDrawing" xmlns:wp="http://schemas.openxmlformats.org/drawingml/2006/wordprocessingDrawing" xmlns:w10="urn:schemas-microsoft-com:office:word" xmlns:w="http://schemas.openxmlformats.org/wordprocessingml/2006/main" xmlns:w14="http://schemas.microsoft.com/office/word/2010/wordml" xmlns:w15="http://schemas.microsoft.com/office/word/2012/wordml" xmlns:w16cex="http://schemas.microsoft.com/office/word/2018/wordml/cex" xmlns:w16cid="http://schemas.microsoft.com/office/word/2016/wordml/cid" xmlns:w16="http://schemas.microsoft.com/office/word/2018/wordml" xmlns:w16du="http://schemas.microsoft.com/office/word/2023/wordml/word16du" xmlns:w16sdtdh="http://schemas.microsoft.com/office/word/2020/wordml/sdtdatahash" xmlns:w16se="http://schemas.microsoft.com/office/word/2015/wordml/symex" xmlns:wpg="http://schemas.microsoft.com/office/word/2010/wordprocessingGroup" xmlns:wpi="http://schemas.microsoft.com/office/word/2010/wordprocessingInk" xmlns:wne="http://schemas.microsoft.com/office/word/2006/wordml" xmlns:wps="http://schemas.microsoft.com/office/word/2010/wordprocessingShape" mc:Ignorable="w14 w15 w16se w16cid w16 w16cex w16sdtdh wp14">
+  <w:abstractNum w:abstractNumId="0" w15:restartNumberingAfterBreak="0">
+    <w:nsid w:val="29A01F81"/>
+    <w:multiLevelType w:val="hybridMultilevel"/>
+    <w:tmpl w:val="AB0C86AE"/>
+    <w:lvl w:ilvl="0" w:tplc="041D000F">
+      <w:start w:val="1"/>
+      <w:numFmt w:val="decimal"/>
+      <w:lvlText w:val="%1."/>
+      <w:lvlJc w:val="left"/>
+      <w:pPr>
+        <w:ind w:left="720" w:hanging="360"/>
+      </w:pPr>
+    </w:lvl>
+    <w:lvl w:ilvl="1" w:tplc="041D0019" w:tentative="1">
+      <w:start w:val="1"/>
+      <w:numFmt w:val="lowerLetter"/>
+      <w:lvlText w:val="%2."/>
+      <w:lvlJc w:val="left"/>
+      <w:pPr>
+        <w:ind w:left="1440" w:hanging="360"/>
+      </w:pPr>
+    </w:lvl>
+    <w:lvl w:ilvl="2" w:tplc="041D001B" w:tentative="1">
+      <w:start w:val="1"/>
+      <w:numFmt w:val="lowerRoman"/>
+      <w:lvlText w:val="%3."/>
+      <w:lvlJc w:val="right"/>
+      <w:pPr>
+        <w:ind w:left="2160" w:hanging="180"/>
+      </w:pPr>
+    </w:lvl>
+    <w:lvl w:ilvl="3" w:tplc="041D000F" w:tentative="1">
+      <w:start w:val="1"/>
+      <w:numFmt w:val="decimal"/>
+      <w:lvlText w:val="%4."/>
+      <w:lvlJc w:val="left"/>
+      <w:pPr>
+        <w:ind w:left="2880" w:hanging="360"/>
+      </w:pPr>
+    </w:lvl>
+    <w:lvl w:ilvl="4" w:tplc="041D0019" w:tentative="1">
+      <w:start w:val="1"/>
+      <w:numFmt w:val="lowerLetter"/>
+      <w:lvlText w:val="%5."/>
+      <w:lvlJc w:val="left"/>
+      <w:pPr>
+        <w:ind w:left="3600" w:hanging="360"/>
+      </w:pPr>
+    </w:lvl>
+    <w:lvl w:ilvl="5" w:tplc="041D001B" w:tentative="1">
+      <w:start w:val="1"/>
+      <w:numFmt w:val="lowerRoman"/>
+      <w:lvlText w:val="%6."/>
+      <w:lvlJc w:val="right"/>
+      <w:pPr>
+        <w:ind w:left="4320" w:hanging="180"/>
+      </w:pPr>
+    </w:lvl>
+    <w:lvl w:ilvl="6" w:tplc="041D000F" w:tentative="1">
+      <w:start w:val="1"/>
+      <w:numFmt w:val="decimal"/>
+      <w:lvlText w:val="%7."/>
+      <w:lvlJc w:val="left"/>
+      <w:pPr>
+        <w:ind w:left="5040" w:hanging="360"/>
+      </w:pPr>
+    </w:lvl>
+    <w:lvl w:ilvl="7" w:tplc="041D0019" w:tentative="1">
+      <w:start w:val="1"/>
+      <w:numFmt w:val="lowerLetter"/>
+      <w:lvlText w:val="%8."/>
+      <w:lvlJc w:val="left"/>
+      <w:pPr>
+        <w:ind w:left="5760" w:hanging="360"/>
+      </w:pPr>
+    </w:lvl>
+    <w:lvl w:ilvl="8" w:tplc="041D001B" w:tentative="1">
+      <w:start w:val="1"/>
+      <w:numFmt w:val="lowerRoman"/>
+      <w:lvlText w:val="%9."/>
+      <w:lvlJc w:val="right"/>
+      <w:pPr>
+        <w:ind w:left="6480" w:hanging="180"/>
+      </w:pPr>
+    </w:lvl>
+  </w:abstractNum>
+  <w:num w:numId="1" w16cid:durableId="520558650">
+    <w:abstractNumId w:val="0"/>
+  </w:num>
+</w:numbering>
 </file>
 
 <file path=word/styles.xml><?xml version="1.0" encoding="utf-8"?>
@@ -687,6 +1739,46 @@
       <w:szCs w:val="56"/>
     </w:rPr>
   </w:style>
+  <w:style w:type="paragraph" w:styleId="Beskrivning">
+    <w:name w:val="caption"/>
+    <w:basedOn w:val="Normal"/>
+    <w:next w:val="Normal"/>
+    <w:uiPriority w:val="35"/>
+    <w:unhideWhenUsed/>
+    <w:qFormat/>
+    <w:rsid w:val="00FA49CF"/>
+    <w:pPr>
+      <w:spacing w:after="200" w:line="240" w:lineRule="auto"/>
+    </w:pPr>
+    <w:rPr>
+      <w:i/>
+      <w:iCs/>
+      <w:color w:val="44546A" w:themeColor="text2"/>
+      <w:sz w:val="18"/>
+      <w:szCs w:val="18"/>
+    </w:rPr>
+  </w:style>
+  <w:style w:type="character" w:styleId="Platshllartext">
+    <w:name w:val="Placeholder Text"/>
+    <w:basedOn w:val="Standardstycketeckensnitt"/>
+    <w:uiPriority w:val="99"/>
+    <w:semiHidden/>
+    <w:rsid w:val="002D0800"/>
+    <w:rPr>
+      <w:color w:val="808080"/>
+    </w:rPr>
+  </w:style>
+  <w:style w:type="paragraph" w:styleId="Liststycke">
+    <w:name w:val="List Paragraph"/>
+    <w:basedOn w:val="Normal"/>
+    <w:uiPriority w:val="34"/>
+    <w:qFormat/>
+    <w:rsid w:val="002D0800"/>
+    <w:pPr>
+      <w:ind w:left="720"/>
+      <w:contextualSpacing/>
+    </w:pPr>
+  </w:style>
 </w:styles>
 </file>
 

</xml_diff>